<commit_message>
feat(main): add files lab01
</commit_message>
<xml_diff>
--- a/labs/lab01/report/Л01_Мальянц_отчет.docx
+++ b/labs/lab01/report/Л01_Мальянц_отчет.docx
@@ -4558,6 +4558,48 @@
     </w:p>
     <w:bookmarkEnd w:id="219"/>
     <w:bookmarkEnd w:id="220"/>
+    <w:bookmarkStart w:id="222" w:name="refs"/>
+    <w:p>
+      <w:pPr>
+        <w:pStyle w:val="Heading1"/>
+      </w:pPr>
+      <w:r>
+        <w:rPr>
+          <w:rStyle w:val="SectionNumber"/>
+        </w:rPr>
+        <w:t xml:space="preserve">5</w:t>
+      </w:r>
+      <w:r>
+        <w:tab/>
+      </w:r>
+      <w:r>
+        <w:t xml:space="preserve">Список литературы</w:t>
+      </w:r>
+    </w:p>
+    <w:p>
+      <w:pPr>
+        <w:pStyle w:val="Compact"/>
+        <w:numPr>
+          <w:ilvl w:val="0"/>
+          <w:numId w:val="1003"/>
+        </w:numPr>
+      </w:pPr>
+      <w:r>
+        <w:t xml:space="preserve">Лабораторная работа № 1 [Электронный ресурс], URL:</w:t>
+      </w:r>
+      <w:r>
+        <w:t xml:space="preserve"> </w:t>
+      </w:r>
+      <w:hyperlink r:id="rId221">
+        <w:r>
+          <w:rPr>
+            <w:rStyle w:val="Hyperlink"/>
+          </w:rPr>
+          <w:t xml:space="preserve">https://esystem.rudn.ru/mod/page/view.php?id=1224368</w:t>
+        </w:r>
+      </w:hyperlink>
+    </w:p>
+    <w:bookmarkEnd w:id="222"/>
     <w:sectPr/>
   </w:body>
 </w:document>
@@ -4783,6 +4825,36 @@
     </w:lvlOverride>
   </w:num>
   <w:num w:numId="1002">
+    <w:abstractNumId w:val="99411"/>
+    <w:lvlOverride w:ilvl="0">
+      <w:startOverride w:val="1"/>
+    </w:lvlOverride>
+    <w:lvlOverride w:ilvl="1">
+      <w:startOverride w:val="1"/>
+    </w:lvlOverride>
+    <w:lvlOverride w:ilvl="2">
+      <w:startOverride w:val="1"/>
+    </w:lvlOverride>
+    <w:lvlOverride w:ilvl="3">
+      <w:startOverride w:val="1"/>
+    </w:lvlOverride>
+    <w:lvlOverride w:ilvl="4">
+      <w:startOverride w:val="1"/>
+    </w:lvlOverride>
+    <w:lvlOverride w:ilvl="5">
+      <w:startOverride w:val="1"/>
+    </w:lvlOverride>
+    <w:lvlOverride w:ilvl="6">
+      <w:startOverride w:val="1"/>
+    </w:lvlOverride>
+    <w:lvlOverride w:ilvl="7">
+      <w:startOverride w:val="1"/>
+    </w:lvlOverride>
+    <w:lvlOverride w:ilvl="8">
+      <w:startOverride w:val="1"/>
+    </w:lvlOverride>
+  </w:num>
+  <w:num w:numId="1003">
     <w:abstractNumId w:val="99411"/>
     <w:lvlOverride w:ilvl="0">
       <w:startOverride w:val="1"/>

</xml_diff>